<commit_message>
finalised notebook_v2 and writeup
</commit_message>
<xml_diff>
--- a/Write-Up.docx
+++ b/Write-Up.docx
@@ -364,7 +364,13 @@
               <w:rPr>
                 <w:b/>
               </w:rPr>
-              <w:t>This experiment onwards, we decided to introduce a modified generator that yields sequence with only 1 channel. That is because the previous model seems to overfit, maybe because of too many parameters.</w:t>
+              <w:t>For model_b</w:t>
+            </w:r>
+            <w:r>
+              <w:rPr>
+                <w:b/>
+              </w:rPr>
+              <w:t>, we decided to introduce a modified generator that yields sequence with only 1 channel. That is because the previous model seems to overfit, maybe because of too many parameters.</w:t>
             </w:r>
           </w:p>
           <w:p>
@@ -552,7 +558,13 @@
               <w:rPr>
                 <w:b/>
               </w:rPr>
-              <w:t>Accuracy: 0.28</w:t>
+              <w:t>Accuracy: 0.</w:t>
+            </w:r>
+            <w:r>
+              <w:rPr>
+                <w:b/>
+              </w:rPr>
+              <w:t>35</w:t>
             </w:r>
           </w:p>
         </w:tc>
@@ -570,13 +582,7 @@
               <w:rPr>
                 <w:b/>
               </w:rPr>
-              <w:t xml:space="preserve">Increased the batch_size to </w:t>
-            </w:r>
-            <w:r>
-              <w:rPr>
-                <w:b/>
-              </w:rPr>
-              <w:t>30</w:t>
+              <w:t>Increased the batch_size to 30</w:t>
             </w:r>
           </w:p>
         </w:tc>
@@ -632,13 +638,13 @@
               <w:rPr>
                 <w:b/>
               </w:rPr>
-              <w:t xml:space="preserve">Accuracy: </w:t>
-            </w:r>
-            <w:r>
-              <w:rPr>
-                <w:b/>
-              </w:rPr>
-              <w:t>0.xx</w:t>
+              <w:t>Accuracy: 0.</w:t>
+            </w:r>
+            <w:r>
+              <w:rPr>
+                <w:b/>
+              </w:rPr>
+              <w:t>38</w:t>
             </w:r>
           </w:p>
         </w:tc>
@@ -656,19 +662,7 @@
               <w:rPr>
                 <w:b/>
               </w:rPr>
-              <w:t xml:space="preserve">Increased the batch_size to </w:t>
-            </w:r>
-            <w:r>
-              <w:rPr>
-                <w:b/>
-              </w:rPr>
-              <w:t>4</w:t>
-            </w:r>
-            <w:r>
-              <w:rPr>
-                <w:b/>
-              </w:rPr>
-              <w:t>0</w:t>
+              <w:t>Increased the batch_size to 40</w:t>
             </w:r>
           </w:p>
         </w:tc>
@@ -724,7 +718,13 @@
               <w:rPr>
                 <w:b/>
               </w:rPr>
-              <w:t>Accuracy: 0.xx</w:t>
+              <w:t>Accuracy: 0.</w:t>
+            </w:r>
+            <w:r>
+              <w:rPr>
+                <w:b/>
+              </w:rPr>
+              <w:t>23</w:t>
             </w:r>
           </w:p>
           <w:p>
@@ -811,7 +811,19 @@
               <w:rPr>
                 <w:b/>
               </w:rPr>
-              <w:t>Accuracy: 0.xx</w:t>
+              <w:t>Accuracy: 0.</w:t>
+            </w:r>
+            <w:r>
+              <w:rPr>
+                <w:b/>
+              </w:rPr>
+              <w:t>2</w:t>
+            </w:r>
+            <w:r>
+              <w:rPr>
+                <w:b/>
+              </w:rPr>
+              <w:t>6</w:t>
             </w:r>
           </w:p>
         </w:tc>
@@ -1373,6 +1385,7 @@
     <w:lsdException w:name="HTML Sample" w:semiHidden="1" w:unhideWhenUsed="1"/>
     <w:lsdException w:name="HTML Typewriter" w:semiHidden="1" w:unhideWhenUsed="1"/>
     <w:lsdException w:name="HTML Variable" w:semiHidden="1" w:unhideWhenUsed="1"/>
+    <w:lsdException w:name="Normal Table" w:semiHidden="1" w:unhideWhenUsed="1"/>
     <w:lsdException w:name="annotation subject" w:semiHidden="1" w:unhideWhenUsed="1"/>
     <w:lsdException w:name="No List" w:semiHidden="1" w:unhideWhenUsed="1"/>
     <w:lsdException w:name="Outline List 1" w:semiHidden="1" w:unhideWhenUsed="1"/>
@@ -1419,8 +1432,10 @@
     <w:lsdException w:name="Table Subtle 2" w:semiHidden="1" w:unhideWhenUsed="1"/>
     <w:lsdException w:name="Table Web 1" w:semiHidden="1" w:unhideWhenUsed="1"/>
     <w:lsdException w:name="Table Web 2" w:semiHidden="1" w:unhideWhenUsed="1"/>
+    <w:lsdException w:name="Table Web 3" w:semiHidden="1" w:unhideWhenUsed="1"/>
     <w:lsdException w:name="Balloon Text" w:semiHidden="1" w:unhideWhenUsed="1"/>
     <w:lsdException w:name="Table Grid" w:uiPriority="39"/>
+    <w:lsdException w:name="Table Theme" w:semiHidden="1" w:unhideWhenUsed="1"/>
     <w:lsdException w:name="Placeholder Text" w:semiHidden="1"/>
     <w:lsdException w:name="No Spacing" w:uiPriority="1" w:qFormat="1"/>
     <w:lsdException w:name="Light Shading" w:uiPriority="60"/>

</xml_diff>